<commit_message>
Cambios Filttrado y Confirmacion de Pass 7/9/23
Agregados: txtBuscar para filtrado de nombres en la busqueda con CellChange. Accion Confirmar contrasena,
Modificados: BTN Agregar, limpiar
Complementario: Tab en textbox.
</commit_message>
<xml_diff>
--- a/Documentacion/Informe Análisis de SistemaEscaner.docx
+++ b/Documentacion/Informe Análisis de SistemaEscaner.docx
@@ -115,7 +115,6 @@
         </w:rPr>
         <w:t xml:space="preserve">La Esperanza, Intibucá </w:t>
       </w:r>
-      <w:proofErr w:type="gramStart"/>
       <w:r>
         <w:rPr>
           <w:rFonts w:ascii="Arial" w:eastAsiaTheme="majorEastAsia" w:hAnsi="Arial" w:cs="Arial"/>
@@ -128,7 +127,6 @@
         </w:rPr>
         <w:t>Septiembre</w:t>
       </w:r>
-      <w:proofErr w:type="gramEnd"/>
       <w:r>
         <w:rPr>
           <w:rFonts w:ascii="Arial" w:eastAsiaTheme="majorEastAsia" w:hAnsi="Arial" w:cs="Arial"/>
@@ -153,31 +151,6 @@
         </w:rPr>
         <w:t>3</w:t>
       </w:r>
-    </w:p>
-    <w:p>
-      <w:pPr>
-        <w:rPr>
-          <w:rFonts w:ascii="Arial" w:eastAsiaTheme="majorEastAsia" w:hAnsi="Arial" w:cs="Arial"/>
-          <w:b/>
-          <w:spacing w:val="-10"/>
-          <w:kern w:val="28"/>
-          <w:sz w:val="24"/>
-          <w:szCs w:val="56"/>
-          <w:lang w:val="es-ES"/>
-        </w:rPr>
-      </w:pPr>
-      <w:r>
-        <w:rPr>
-          <w:rFonts w:ascii="Arial" w:eastAsiaTheme="majorEastAsia" w:hAnsi="Arial" w:cs="Arial"/>
-          <w:b/>
-          <w:spacing w:val="-10"/>
-          <w:kern w:val="28"/>
-          <w:sz w:val="24"/>
-          <w:szCs w:val="56"/>
-          <w:lang w:val="es-ES"/>
-        </w:rPr>
-        <w:t xml:space="preserve">Lic. Ricardo </w:t>
-      </w:r>
       <w:r>
         <w:rPr>
           <w:rFonts w:ascii="Arial" w:eastAsiaTheme="majorEastAsia" w:hAnsi="Arial" w:cs="Arial"/>
@@ -200,6 +173,18 @@
           <w:szCs w:val="56"/>
           <w:lang w:val="es-ES"/>
         </w:rPr>
+        <w:t xml:space="preserve">Área de </w:t>
+      </w:r>
+      <w:r>
+        <w:rPr>
+          <w:rFonts w:ascii="Arial" w:eastAsiaTheme="majorEastAsia" w:hAnsi="Arial" w:cs="Arial"/>
+          <w:b/>
+          <w:spacing w:val="-10"/>
+          <w:kern w:val="28"/>
+          <w:sz w:val="24"/>
+          <w:szCs w:val="56"/>
+          <w:lang w:val="es-ES"/>
+        </w:rPr>
         <w:t xml:space="preserve">Archivos y Admisión </w:t>
       </w:r>
       <w:r>
@@ -224,7 +209,32 @@
           <w:szCs w:val="56"/>
           <w:lang w:val="es-ES"/>
         </w:rPr>
-        <w:t>Hospital Enrique Aguilar Cerrato (HEAC)</w:t>
+        <w:t xml:space="preserve">Hospital </w:t>
+      </w:r>
+      <w:r>
+        <w:rPr>
+          <w:rFonts w:ascii="Arial" w:eastAsiaTheme="majorEastAsia" w:hAnsi="Arial" w:cs="Arial"/>
+          <w:b/>
+          <w:spacing w:val="-10"/>
+          <w:kern w:val="28"/>
+          <w:sz w:val="24"/>
+          <w:szCs w:val="56"/>
+          <w:u w:val="single"/>
+          <w:lang w:val="es-ES"/>
+        </w:rPr>
+        <w:t>Enrique</w:t>
+      </w:r>
+      <w:r>
+        <w:rPr>
+          <w:rFonts w:ascii="Arial" w:eastAsiaTheme="majorEastAsia" w:hAnsi="Arial" w:cs="Arial"/>
+          <w:b/>
+          <w:spacing w:val="-10"/>
+          <w:kern w:val="28"/>
+          <w:sz w:val="24"/>
+          <w:szCs w:val="56"/>
+          <w:lang w:val="es-ES"/>
+        </w:rPr>
+        <w:t xml:space="preserve"> Aguilar Cerrato (HEAC)</w:t>
       </w:r>
       <w:r>
         <w:rPr>
@@ -344,7 +354,139 @@
           <w:szCs w:val="56"/>
           <w:lang w:val="es-ES"/>
         </w:rPr>
-        <w:t xml:space="preserve">En esta ocasión hago una propuesta de proyecto con alternativas de un análisis de sistema a una papelería, el cual se realizó un estudio para ofrecer mejoras en el área de facturación, dándole a conocer que tener un sistema optimo hará que en las ventas y la interacción con los clientes sea amena, recalcando que la satisfacción de los clientes es muy importante en el desarrollo de la empresa. </w:t>
+        <w:t>En esta ocasión hago una propuesta de proyecto con alternativas de un análisis de sistema a</w:t>
+      </w:r>
+      <w:r>
+        <w:rPr>
+          <w:rFonts w:ascii="Arial" w:eastAsiaTheme="majorEastAsia" w:hAnsi="Arial" w:cs="Arial"/>
+          <w:spacing w:val="-10"/>
+          <w:kern w:val="28"/>
+          <w:sz w:val="24"/>
+          <w:szCs w:val="56"/>
+          <w:lang w:val="es-ES"/>
+        </w:rPr>
+        <w:t>l Área de Archivos y Admisión</w:t>
+      </w:r>
+      <w:r>
+        <w:rPr>
+          <w:rFonts w:ascii="Arial" w:eastAsiaTheme="majorEastAsia" w:hAnsi="Arial" w:cs="Arial"/>
+          <w:spacing w:val="-10"/>
+          <w:kern w:val="28"/>
+          <w:sz w:val="24"/>
+          <w:szCs w:val="56"/>
+          <w:lang w:val="es-ES"/>
+        </w:rPr>
+        <w:t xml:space="preserve">, el cual se realizó un estudio para ofrecer mejoras en el área de </w:t>
+      </w:r>
+      <w:r>
+        <w:rPr>
+          <w:rFonts w:ascii="Arial" w:eastAsiaTheme="majorEastAsia" w:hAnsi="Arial" w:cs="Arial"/>
+          <w:spacing w:val="-10"/>
+          <w:kern w:val="28"/>
+          <w:sz w:val="24"/>
+          <w:szCs w:val="56"/>
+          <w:lang w:val="es-ES"/>
+        </w:rPr>
+        <w:t>escaneo de documentos para agregar a los expedientes</w:t>
+      </w:r>
+      <w:r>
+        <w:rPr>
+          <w:rFonts w:ascii="Arial" w:eastAsiaTheme="majorEastAsia" w:hAnsi="Arial" w:cs="Arial"/>
+          <w:spacing w:val="-10"/>
+          <w:kern w:val="28"/>
+          <w:sz w:val="24"/>
+          <w:szCs w:val="56"/>
+          <w:lang w:val="es-ES"/>
+        </w:rPr>
+        <w:t xml:space="preserve">, dándole a conocer que tener un sistema optimo hará que en </w:t>
+      </w:r>
+      <w:r>
+        <w:rPr>
+          <w:rFonts w:ascii="Arial" w:eastAsiaTheme="majorEastAsia" w:hAnsi="Arial" w:cs="Arial"/>
+          <w:spacing w:val="-10"/>
+          <w:kern w:val="28"/>
+          <w:sz w:val="24"/>
+          <w:szCs w:val="56"/>
+          <w:lang w:val="es-ES"/>
+        </w:rPr>
+        <w:t>el proceso de obtención de datos</w:t>
+      </w:r>
+      <w:r>
+        <w:rPr>
+          <w:rFonts w:ascii="Arial" w:eastAsiaTheme="majorEastAsia" w:hAnsi="Arial" w:cs="Arial"/>
+          <w:spacing w:val="-10"/>
+          <w:kern w:val="28"/>
+          <w:sz w:val="24"/>
+          <w:szCs w:val="56"/>
+          <w:lang w:val="es-ES"/>
+        </w:rPr>
+        <w:t xml:space="preserve"> y la interacción con los </w:t>
+      </w:r>
+      <w:r>
+        <w:rPr>
+          <w:rFonts w:ascii="Arial" w:eastAsiaTheme="majorEastAsia" w:hAnsi="Arial" w:cs="Arial"/>
+          <w:spacing w:val="-10"/>
+          <w:kern w:val="28"/>
+          <w:sz w:val="24"/>
+          <w:szCs w:val="56"/>
+          <w:lang w:val="es-ES"/>
+        </w:rPr>
+        <w:t>pacientes</w:t>
+      </w:r>
+      <w:r>
+        <w:rPr>
+          <w:rFonts w:ascii="Arial" w:eastAsiaTheme="majorEastAsia" w:hAnsi="Arial" w:cs="Arial"/>
+          <w:spacing w:val="-10"/>
+          <w:kern w:val="28"/>
+          <w:sz w:val="24"/>
+          <w:szCs w:val="56"/>
+          <w:lang w:val="es-ES"/>
+        </w:rPr>
+        <w:t xml:space="preserve"> sea amena, recalcando que la satisfacción de lo</w:t>
+      </w:r>
+      <w:r>
+        <w:rPr>
+          <w:rFonts w:ascii="Arial" w:eastAsiaTheme="majorEastAsia" w:hAnsi="Arial" w:cs="Arial"/>
+          <w:spacing w:val="-10"/>
+          <w:kern w:val="28"/>
+          <w:sz w:val="24"/>
+          <w:szCs w:val="56"/>
+          <w:lang w:val="es-ES"/>
+        </w:rPr>
+        <w:t>s pacientes</w:t>
+      </w:r>
+      <w:r>
+        <w:rPr>
+          <w:rFonts w:ascii="Arial" w:eastAsiaTheme="majorEastAsia" w:hAnsi="Arial" w:cs="Arial"/>
+          <w:spacing w:val="-10"/>
+          <w:kern w:val="28"/>
+          <w:sz w:val="24"/>
+          <w:szCs w:val="56"/>
+          <w:lang w:val="es-ES"/>
+        </w:rPr>
+        <w:t xml:space="preserve"> es muy importante </w:t>
+      </w:r>
+      <w:r>
+        <w:rPr>
+          <w:rFonts w:ascii="Arial" w:eastAsiaTheme="majorEastAsia" w:hAnsi="Arial" w:cs="Arial"/>
+          <w:spacing w:val="-10"/>
+          <w:kern w:val="28"/>
+          <w:sz w:val="24"/>
+          <w:szCs w:val="56"/>
+          <w:lang w:val="es-ES"/>
+        </w:rPr>
+        <w:t xml:space="preserve">para la atención del Hospital. </w:t>
+      </w:r>
+      <w:r>
+        <w:rPr>
+          <w:rFonts w:ascii="Arial" w:eastAsiaTheme="majorEastAsia" w:hAnsi="Arial" w:cs="Arial"/>
+          <w:spacing w:val="-10"/>
+          <w:kern w:val="28"/>
+          <w:sz w:val="24"/>
+          <w:szCs w:val="56"/>
+          <w:lang w:val="es-ES"/>
+        </w:rPr>
+        <w:t xml:space="preserve"> </w:t>
       </w:r>
     </w:p>
     <w:p>
@@ -361,7 +503,35 @@
           <w:rFonts w:ascii="Arial" w:hAnsi="Arial" w:cs="Arial"/>
           <w:lang w:val="es-ES"/>
         </w:rPr>
-        <w:t>La realización de este proyecto trae muchas mejoras al sistema de facturación, estimado el tiempo a 3 meses en ejecución.  Para identificar los hallazgos críticos y plantear las soluciones potenciales frente al proceso, a través de las cuales se propone el rediseño, estrategias de apoyo para la optimización y se realiza la simulación del proceso en software actual con lo cual se obtiene como resultado un aumento en la eficiencia del proceso.</w:t>
+        <w:t xml:space="preserve">La realización de este proyecto trae muchas mejoras al sistema de </w:t>
+      </w:r>
+      <w:r>
+        <w:rPr>
+          <w:rFonts w:ascii="Arial" w:hAnsi="Arial" w:cs="Arial"/>
+          <w:lang w:val="es-ES"/>
+        </w:rPr>
+        <w:t>archivos y admisión</w:t>
+      </w:r>
+      <w:r>
+        <w:rPr>
+          <w:rFonts w:ascii="Arial" w:hAnsi="Arial" w:cs="Arial"/>
+          <w:lang w:val="es-ES"/>
+        </w:rPr>
+        <w:t xml:space="preserve">, estimado el tiempo a </w:t>
+      </w:r>
+      <w:r>
+        <w:rPr>
+          <w:rFonts w:ascii="Arial" w:hAnsi="Arial" w:cs="Arial"/>
+          <w:lang w:val="es-ES"/>
+        </w:rPr>
+        <w:t>2</w:t>
+      </w:r>
+      <w:r>
+        <w:rPr>
+          <w:rFonts w:ascii="Arial" w:hAnsi="Arial" w:cs="Arial"/>
+          <w:lang w:val="es-ES"/>
+        </w:rPr>
+        <w:t xml:space="preserve"> meses en ejecución.  Para identificar los hallazgos críticos y plantear las soluciones potenciales frente al proceso, a través de las cuales se propone el rediseño, estrategias de apoyo para la optimización y se realiza la simulación del proceso en software actual con lo cual se obtiene como resultado un aumento en la eficiencia del proceso.</w:t>
       </w:r>
     </w:p>
     <w:p>
@@ -624,24 +794,80 @@
         <w:br w:type="page"/>
       </w:r>
     </w:p>
+    <w:p>
+      <w:pPr>
+        <w:pStyle w:val="Ttulo1"/>
+      </w:pPr>
+      <w:r>
+        <w:lastRenderedPageBreak/>
+        <w:t xml:space="preserve">TÍTULO DE PROYECTO </w:t>
+      </w:r>
+    </w:p>
+    <w:p/>
+    <w:p>
+      <w:pPr>
+        <w:pStyle w:val="Ttulo2"/>
+        <w:jc w:val="center"/>
+      </w:pPr>
+      <w:r>
+        <w:t>Sistema de Escaneo de Expedientes, Área Archivos y Admisión.</w:t>
+      </w:r>
+    </w:p>
     <w:p/>
     <w:p/>
     <w:p>
       <w:r>
-        <w:t>TITULO DEL PROYECTO</w:t>
+        <w:br w:type="page"/>
+      </w:r>
+    </w:p>
+    <w:p>
+      <w:pPr>
+        <w:pStyle w:val="Ttulo1"/>
+      </w:pPr>
+      <w:r>
+        <w:lastRenderedPageBreak/>
+        <w:t>RESUMEN EJECUTIVO</w:t>
+      </w:r>
+    </w:p>
+    <w:p>
+      <w:pPr>
+        <w:rPr>
+          <w:rFonts w:ascii="Arial" w:eastAsiaTheme="majorEastAsia" w:hAnsi="Arial" w:cstheme="majorBidi"/>
+          <w:b/>
+          <w:sz w:val="24"/>
+          <w:szCs w:val="32"/>
+        </w:rPr>
+      </w:pPr>
+      <w:r>
+        <w:br w:type="page"/>
       </w:r>
     </w:p>
     <w:p/>
     <w:p>
-      <w:r>
-        <w:t>RESUMEN EJECUTIVO</w:t>
-      </w:r>
-    </w:p>
-    <w:p/>
-    <w:p>
+      <w:pPr>
+        <w:pStyle w:val="Ttulo1"/>
+      </w:pPr>
       <w:r>
         <w:t>LINEAMIENTO DEL ESTUDIO DE SISTEMAS</w:t>
       </w:r>
+    </w:p>
+    <w:p>
+      <w:pPr>
+        <w:rPr>
+          <w:rFonts w:ascii="Arial" w:eastAsiaTheme="majorEastAsia" w:hAnsi="Arial" w:cstheme="majorBidi"/>
+          <w:b/>
+          <w:sz w:val="24"/>
+          <w:szCs w:val="32"/>
+        </w:rPr>
+      </w:pPr>
+      <w:r>
+        <w:br w:type="page"/>
+      </w:r>
+    </w:p>
+    <w:p>
+      <w:pPr>
+        <w:pStyle w:val="Ttulo1"/>
+      </w:pPr>
     </w:p>
     <w:p/>
     <w:p>
@@ -1117,7 +1343,6 @@
     <w:next w:val="Normal"/>
     <w:link w:val="Ttulo2Car"/>
     <w:uiPriority w:val="9"/>
-    <w:semiHidden/>
     <w:unhideWhenUsed/>
     <w:qFormat/>
     <w:rsid w:val="009146E6"/>
@@ -1303,7 +1528,6 @@
     <w:basedOn w:val="Fuentedeprrafopredeter"/>
     <w:link w:val="Ttulo2"/>
     <w:uiPriority w:val="9"/>
-    <w:semiHidden/>
     <w:rsid w:val="009146E6"/>
     <w:rPr>
       <w:rFonts w:ascii="Arial" w:eastAsiaTheme="majorEastAsia" w:hAnsi="Arial" w:cstheme="majorBidi"/>

</xml_diff>